<commit_message>
manual de usuário 2.0
</commit_message>
<xml_diff>
--- a/2019-06-27 (N6) rodada de demonstracao (PPT)/Manual de usuário.docx
+++ b/2019-06-27 (N6) rodada de demonstracao (PPT)/Manual de usuário.docx
@@ -100,12 +100,12 @@
           <wp:inline distB="114300" distT="114300" distL="114300" distR="114300">
             <wp:extent cx="5734050" cy="2806700"/>
             <wp:effectExtent b="0" l="0" r="0" t="0"/>
-            <wp:docPr id="1" name="image4.jpg"/>
+            <wp:docPr id="1" name="image2.jpg"/>
             <a:graphic>
               <a:graphicData uri="http://schemas.openxmlformats.org/drawingml/2006/picture">
                 <pic:pic>
                   <pic:nvPicPr>
-                    <pic:cNvPr id="0" name="image4.jpg"/>
+                    <pic:cNvPr id="0" name="image2.jpg"/>
                     <pic:cNvPicPr preferRelativeResize="0"/>
                   </pic:nvPicPr>
                   <pic:blipFill>
@@ -203,12 +203,12 @@
           <wp:inline distB="114300" distT="114300" distL="114300" distR="114300">
             <wp:extent cx="5734050" cy="2781300"/>
             <wp:effectExtent b="0" l="0" r="0" t="0"/>
-            <wp:docPr id="3" name="image2.jpg"/>
+            <wp:docPr id="3" name="image4.jpg"/>
             <a:graphic>
               <a:graphicData uri="http://schemas.openxmlformats.org/drawingml/2006/picture">
                 <pic:pic>
                   <pic:nvPicPr>
-                    <pic:cNvPr id="0" name="image2.jpg"/>
+                    <pic:cNvPr id="0" name="image4.jpg"/>
                     <pic:cNvPicPr preferRelativeResize="0"/>
                   </pic:nvPicPr>
                   <pic:blipFill>
@@ -302,12 +302,12 @@
           <wp:inline distB="114300" distT="114300" distL="114300" distR="114300">
             <wp:extent cx="5734050" cy="2705100"/>
             <wp:effectExtent b="0" l="0" r="0" t="0"/>
-            <wp:docPr id="8" name="image1.jpg"/>
+            <wp:docPr id="10" name="image3.jpg"/>
             <a:graphic>
               <a:graphicData uri="http://schemas.openxmlformats.org/drawingml/2006/picture">
                 <pic:pic>
                   <pic:nvPicPr>
-                    <pic:cNvPr id="0" name="image1.jpg"/>
+                    <pic:cNvPr id="0" name="image3.jpg"/>
                     <pic:cNvPicPr preferRelativeResize="0"/>
                   </pic:nvPicPr>
                   <pic:blipFill>
@@ -399,12 +399,12 @@
           <wp:inline distB="114300" distT="114300" distL="114300" distR="114300">
             <wp:extent cx="5734050" cy="3225800"/>
             <wp:effectExtent b="0" l="0" r="0" t="0"/>
-            <wp:docPr id="7" name="image6.jpg"/>
+            <wp:docPr id="9" name="image10.jpg"/>
             <a:graphic>
               <a:graphicData uri="http://schemas.openxmlformats.org/drawingml/2006/picture">
                 <pic:pic>
                   <pic:nvPicPr>
-                    <pic:cNvPr id="0" name="image6.jpg"/>
+                    <pic:cNvPr id="0" name="image10.jpg"/>
                     <pic:cNvPicPr preferRelativeResize="0"/>
                   </pic:nvPicPr>
                   <pic:blipFill>
@@ -438,12 +438,12 @@
           <wp:inline distB="114300" distT="114300" distL="114300" distR="114300">
             <wp:extent cx="5734050" cy="3225800"/>
             <wp:effectExtent b="0" l="0" r="0" t="0"/>
-            <wp:docPr id="6" name="image5.jpg"/>
+            <wp:docPr id="8" name="image8.jpg"/>
             <a:graphic>
               <a:graphicData uri="http://schemas.openxmlformats.org/drawingml/2006/picture">
                 <pic:pic>
                   <pic:nvPicPr>
-                    <pic:cNvPr id="0" name="image5.jpg"/>
+                    <pic:cNvPr id="0" name="image8.jpg"/>
                     <pic:cNvPicPr preferRelativeResize="0"/>
                   </pic:nvPicPr>
                   <pic:blipFill>
@@ -532,12 +532,12 @@
           <wp:inline distB="114300" distT="114300" distL="114300" distR="114300">
             <wp:extent cx="5734050" cy="2641600"/>
             <wp:effectExtent b="0" l="0" r="0" t="0"/>
-            <wp:docPr id="5" name="image3.png"/>
+            <wp:docPr id="5" name="image5.png"/>
             <a:graphic>
               <a:graphicData uri="http://schemas.openxmlformats.org/drawingml/2006/picture">
                 <pic:pic>
                   <pic:nvPicPr>
-                    <pic:cNvPr id="0" name="image3.png"/>
+                    <pic:cNvPr id="0" name="image5.png"/>
                     <pic:cNvPicPr preferRelativeResize="0"/>
                   </pic:nvPicPr>
                   <pic:blipFill>
@@ -626,12 +626,12 @@
           <wp:inline distB="114300" distT="114300" distL="114300" distR="114300">
             <wp:extent cx="5734050" cy="2565400"/>
             <wp:effectExtent b="0" l="0" r="0" t="0"/>
-            <wp:docPr id="4" name="image7.png"/>
+            <wp:docPr id="4" name="image9.png"/>
             <a:graphic>
               <a:graphicData uri="http://schemas.openxmlformats.org/drawingml/2006/picture">
                 <pic:pic>
                   <pic:nvPicPr>
-                    <pic:cNvPr id="0" name="image7.png"/>
+                    <pic:cNvPr id="0" name="image9.png"/>
                     <pic:cNvPicPr preferRelativeResize="0"/>
                   </pic:nvPicPr>
                   <pic:blipFill>
@@ -734,12 +734,12 @@
           <wp:inline distB="114300" distT="114300" distL="114300" distR="114300">
             <wp:extent cx="5734050" cy="2781300"/>
             <wp:effectExtent b="0" l="0" r="0" t="0"/>
-            <wp:docPr id="2" name="image8.jpg"/>
+            <wp:docPr id="2" name="image7.jpg"/>
             <a:graphic>
               <a:graphicData uri="http://schemas.openxmlformats.org/drawingml/2006/picture">
                 <pic:pic>
                   <pic:nvPicPr>
-                    <pic:cNvPr id="0" name="image8.jpg"/>
+                    <pic:cNvPr id="0" name="image7.jpg"/>
                     <pic:cNvPicPr preferRelativeResize="0"/>
                   </pic:nvPicPr>
                   <pic:blipFill>
@@ -832,9 +832,87 @@
           <w:rFonts w:ascii="Times New Roman" w:cs="Times New Roman" w:eastAsia="Times New Roman" w:hAnsi="Times New Roman"/>
           <w:sz w:val="24"/>
           <w:szCs w:val="24"/>
-          <w:rtl w:val="0"/>
-        </w:rPr>
-        <w:t xml:space="preserve">Dentro do cadastro de vendas, deve ser cadastrado o valor dos ingressos de cada evento, podendo estabelecer descontos para certos clientes especiais.</w:t>
+        </w:rPr>
+        <w:drawing>
+          <wp:inline distB="114300" distT="114300" distL="114300" distR="114300">
+            <wp:extent cx="5734050" cy="3225800"/>
+            <wp:effectExtent b="0" l="0" r="0" t="0"/>
+            <wp:docPr id="7" name="image1.jpg"/>
+            <a:graphic>
+              <a:graphicData uri="http://schemas.openxmlformats.org/drawingml/2006/picture">
+                <pic:pic>
+                  <pic:nvPicPr>
+                    <pic:cNvPr id="0" name="image1.jpg"/>
+                    <pic:cNvPicPr preferRelativeResize="0"/>
+                  </pic:nvPicPr>
+                  <pic:blipFill>
+                    <a:blip r:embed="rId14"/>
+                    <a:srcRect b="0" l="0" r="0" t="0"/>
+                    <a:stretch>
+                      <a:fillRect/>
+                    </a:stretch>
+                  </pic:blipFill>
+                  <pic:spPr>
+                    <a:xfrm>
+                      <a:off x="0" y="0"/>
+                      <a:ext cx="5734050" cy="3225800"/>
+                    </a:xfrm>
+                    <a:prstGeom prst="rect"/>
+                    <a:ln/>
+                  </pic:spPr>
+                </pic:pic>
+              </a:graphicData>
+            </a:graphic>
+          </wp:inline>
+        </w:drawing>
+      </w:r>
+      <w:r>
+        <w:rPr>
+          <w:rFonts w:ascii="Times New Roman" w:cs="Times New Roman" w:eastAsia="Times New Roman" w:hAnsi="Times New Roman"/>
+          <w:sz w:val="28"/>
+          <w:szCs w:val="28"/>
+        </w:rPr>
+        <w:drawing>
+          <wp:inline distB="114300" distT="114300" distL="114300" distR="114300">
+            <wp:extent cx="5734050" cy="3225800"/>
+            <wp:effectExtent b="0" l="0" r="0" t="0"/>
+            <wp:docPr id="6" name="image6.jpg"/>
+            <a:graphic>
+              <a:graphicData uri="http://schemas.openxmlformats.org/drawingml/2006/picture">
+                <pic:pic>
+                  <pic:nvPicPr>
+                    <pic:cNvPr id="0" name="image6.jpg"/>
+                    <pic:cNvPicPr preferRelativeResize="0"/>
+                  </pic:nvPicPr>
+                  <pic:blipFill>
+                    <a:blip r:embed="rId15"/>
+                    <a:srcRect b="0" l="0" r="0" t="0"/>
+                    <a:stretch>
+                      <a:fillRect/>
+                    </a:stretch>
+                  </pic:blipFill>
+                  <pic:spPr>
+                    <a:xfrm>
+                      <a:off x="0" y="0"/>
+                      <a:ext cx="5734050" cy="3225800"/>
+                    </a:xfrm>
+                    <a:prstGeom prst="rect"/>
+                    <a:ln/>
+                  </pic:spPr>
+                </pic:pic>
+              </a:graphicData>
+            </a:graphic>
+          </wp:inline>
+        </w:drawing>
+      </w:r>
+      <w:r>
+        <w:rPr>
+          <w:rFonts w:ascii="Times New Roman" w:cs="Times New Roman" w:eastAsia="Times New Roman" w:hAnsi="Times New Roman"/>
+          <w:sz w:val="24"/>
+          <w:szCs w:val="24"/>
+          <w:rtl w:val="0"/>
+        </w:rPr>
+        <w:t xml:space="preserve">Dentro da tela de vendas, devem ser selecionados os assentos a serem vendidos que o sistema irá gerar um resumo da compra que realiza a função de recibo.</w:t>
       </w:r>
     </w:p>
     <w:sectPr>

</xml_diff>